<commit_message>
birthDay field added to User.
</commit_message>
<xml_diff>
--- a/doc/Proje.docx
+++ b/doc/Proje.docx
@@ -41,8 +41,6 @@
         </w:rPr>
         <w:t>PROJE ÖDEVİ</w:t>
       </w:r>
-      <w:bookmarkStart w:id="0" w:name="_GoBack"/>
-      <w:bookmarkEnd w:id="0"/>
     </w:p>
     <w:p>
       <w:pPr>
@@ -241,17 +239,62 @@
           <w:numId w:val="1"/>
         </w:numPr>
       </w:pPr>
-      <w:r>
-        <w:t>Countries(</w:t>
-      </w:r>
-      <w:r>
-        <w:rPr>
-          <w:u w:val="single"/>
-        </w:rPr>
-        <w:t>id: int</w:t>
-      </w:r>
-      <w:r>
-        <w:t>, name: varchar, code: int)</w:t>
+      <w:proofErr w:type="spellStart"/>
+      <w:r>
+        <w:t>Countries</w:t>
+      </w:r>
+      <w:proofErr w:type="spellEnd"/>
+      <w:r>
+        <w:t>(</w:t>
+      </w:r>
+      <w:proofErr w:type="spellStart"/>
+      <w:r>
+        <w:rPr>
+          <w:u w:val="single"/>
+        </w:rPr>
+        <w:t>id</w:t>
+      </w:r>
+      <w:proofErr w:type="spellEnd"/>
+      <w:r>
+        <w:rPr>
+          <w:u w:val="single"/>
+        </w:rPr>
+        <w:t xml:space="preserve">: </w:t>
+      </w:r>
+      <w:proofErr w:type="spellStart"/>
+      <w:r>
+        <w:rPr>
+          <w:u w:val="single"/>
+        </w:rPr>
+        <w:t>int</w:t>
+      </w:r>
+      <w:proofErr w:type="spellEnd"/>
+      <w:r>
+        <w:t xml:space="preserve">, name: </w:t>
+      </w:r>
+      <w:proofErr w:type="spellStart"/>
+      <w:r>
+        <w:t>varchar</w:t>
+      </w:r>
+      <w:proofErr w:type="spellEnd"/>
+      <w:r>
+        <w:t xml:space="preserve">, </w:t>
+      </w:r>
+      <w:proofErr w:type="spellStart"/>
+      <w:r>
+        <w:t>code</w:t>
+      </w:r>
+      <w:proofErr w:type="spellEnd"/>
+      <w:r>
+        <w:t xml:space="preserve">: </w:t>
+      </w:r>
+      <w:proofErr w:type="spellStart"/>
+      <w:r>
+        <w:t>int</w:t>
+      </w:r>
+      <w:proofErr w:type="spellEnd"/>
+      <w:r>
+        <w:t>)</w:t>
       </w:r>
     </w:p>
     <w:p>
@@ -262,18 +305,48 @@
           <w:numId w:val="1"/>
         </w:numPr>
       </w:pPr>
-      <w:r>
-        <w:t>Cities(</w:t>
-      </w:r>
-      <w:r>
-        <w:rPr>
-          <w:u w:val="single"/>
-        </w:rPr>
-        <w:t>id: int</w:t>
-      </w:r>
-      <w:r>
-        <w:t xml:space="preserve">, name: varchar, </w:t>
-      </w:r>
+      <w:proofErr w:type="spellStart"/>
+      <w:r>
+        <w:t>Cities</w:t>
+      </w:r>
+      <w:proofErr w:type="spellEnd"/>
+      <w:r>
+        <w:t>(</w:t>
+      </w:r>
+      <w:proofErr w:type="spellStart"/>
+      <w:r>
+        <w:rPr>
+          <w:u w:val="single"/>
+        </w:rPr>
+        <w:t>id</w:t>
+      </w:r>
+      <w:proofErr w:type="spellEnd"/>
+      <w:r>
+        <w:rPr>
+          <w:u w:val="single"/>
+        </w:rPr>
+        <w:t xml:space="preserve">: </w:t>
+      </w:r>
+      <w:proofErr w:type="spellStart"/>
+      <w:r>
+        <w:rPr>
+          <w:u w:val="single"/>
+        </w:rPr>
+        <w:t>int</w:t>
+      </w:r>
+      <w:proofErr w:type="spellEnd"/>
+      <w:r>
+        <w:t xml:space="preserve">, name: </w:t>
+      </w:r>
+      <w:proofErr w:type="spellStart"/>
+      <w:r>
+        <w:t>varchar</w:t>
+      </w:r>
+      <w:proofErr w:type="spellEnd"/>
+      <w:r>
+        <w:t xml:space="preserve">, </w:t>
+      </w:r>
+      <w:proofErr w:type="spellStart"/>
       <w:r>
         <w:rPr>
           <w:u w:val="dash"/>
@@ -284,8 +357,23 @@
         <w:rPr>
           <w:u w:val="dash"/>
         </w:rPr>
-        <w:t>d: int</w:t>
-      </w:r>
+        <w:t>d</w:t>
+      </w:r>
+      <w:proofErr w:type="spellEnd"/>
+      <w:r>
+        <w:rPr>
+          <w:u w:val="dash"/>
+        </w:rPr>
+        <w:t xml:space="preserve">: </w:t>
+      </w:r>
+      <w:proofErr w:type="spellStart"/>
+      <w:r>
+        <w:rPr>
+          <w:u w:val="dash"/>
+        </w:rPr>
+        <w:t>int</w:t>
+      </w:r>
+      <w:proofErr w:type="spellEnd"/>
       <w:r>
         <w:t>)</w:t>
       </w:r>
@@ -298,17 +386,54 @@
           <w:numId w:val="1"/>
         </w:numPr>
       </w:pPr>
-      <w:r>
-        <w:t>Roles(</w:t>
-      </w:r>
-      <w:r>
-        <w:rPr>
-          <w:u w:val="single"/>
-        </w:rPr>
-        <w:t>id: int</w:t>
-      </w:r>
-      <w:r>
-        <w:t>, role_name: varchar)</w:t>
+      <w:proofErr w:type="spellStart"/>
+      <w:r>
+        <w:t>Roles</w:t>
+      </w:r>
+      <w:proofErr w:type="spellEnd"/>
+      <w:r>
+        <w:t>(</w:t>
+      </w:r>
+      <w:proofErr w:type="spellStart"/>
+      <w:r>
+        <w:rPr>
+          <w:u w:val="single"/>
+        </w:rPr>
+        <w:t>id</w:t>
+      </w:r>
+      <w:proofErr w:type="spellEnd"/>
+      <w:r>
+        <w:rPr>
+          <w:u w:val="single"/>
+        </w:rPr>
+        <w:t xml:space="preserve">: </w:t>
+      </w:r>
+      <w:proofErr w:type="spellStart"/>
+      <w:r>
+        <w:rPr>
+          <w:u w:val="single"/>
+        </w:rPr>
+        <w:t>int</w:t>
+      </w:r>
+      <w:proofErr w:type="spellEnd"/>
+      <w:r>
+        <w:t xml:space="preserve">, </w:t>
+      </w:r>
+      <w:proofErr w:type="spellStart"/>
+      <w:r>
+        <w:t>role_name</w:t>
+      </w:r>
+      <w:proofErr w:type="spellEnd"/>
+      <w:r>
+        <w:t xml:space="preserve">: </w:t>
+      </w:r>
+      <w:proofErr w:type="spellStart"/>
+      <w:r>
+        <w:t>varchar</w:t>
+      </w:r>
+      <w:proofErr w:type="spellEnd"/>
+      <w:r>
+        <w:t>)</w:t>
       </w:r>
     </w:p>
     <w:p>
@@ -319,33 +444,198 @@
           <w:numId w:val="1"/>
         </w:numPr>
       </w:pPr>
-      <w:r>
-        <w:t>Users(</w:t>
-      </w:r>
-      <w:r>
-        <w:rPr>
-          <w:u w:val="single"/>
-        </w:rPr>
-        <w:t>id: int</w:t>
-      </w:r>
-      <w:r>
-        <w:t xml:space="preserve">, first_name: varchar, last_name: varchar, user_name: varchar, password: varchar, address: varchar, phone_number: varchar,  </w:t>
-      </w:r>
+      <w:proofErr w:type="spellStart"/>
+      <w:r>
+        <w:t>Users</w:t>
+      </w:r>
+      <w:proofErr w:type="spellEnd"/>
+      <w:r>
+        <w:t>(</w:t>
+      </w:r>
+      <w:proofErr w:type="spellStart"/>
+      <w:r>
+        <w:rPr>
+          <w:u w:val="single"/>
+        </w:rPr>
+        <w:t>id</w:t>
+      </w:r>
+      <w:proofErr w:type="spellEnd"/>
+      <w:r>
+        <w:rPr>
+          <w:u w:val="single"/>
+        </w:rPr>
+        <w:t xml:space="preserve">: </w:t>
+      </w:r>
+      <w:proofErr w:type="spellStart"/>
+      <w:r>
+        <w:rPr>
+          <w:u w:val="single"/>
+        </w:rPr>
+        <w:t>int</w:t>
+      </w:r>
+      <w:proofErr w:type="spellEnd"/>
+      <w:r>
+        <w:t xml:space="preserve">, </w:t>
+      </w:r>
+      <w:proofErr w:type="spellStart"/>
+      <w:r>
+        <w:t>first_name</w:t>
+      </w:r>
+      <w:proofErr w:type="spellEnd"/>
+      <w:r>
+        <w:t xml:space="preserve">: </w:t>
+      </w:r>
+      <w:proofErr w:type="spellStart"/>
+      <w:r>
+        <w:t>varchar</w:t>
+      </w:r>
+      <w:proofErr w:type="spellEnd"/>
+      <w:r>
+        <w:t xml:space="preserve">, </w:t>
+      </w:r>
+      <w:proofErr w:type="spellStart"/>
+      <w:r>
+        <w:t>last_name</w:t>
+      </w:r>
+      <w:proofErr w:type="spellEnd"/>
+      <w:r>
+        <w:t xml:space="preserve">: </w:t>
+      </w:r>
+      <w:proofErr w:type="spellStart"/>
+      <w:r>
+        <w:t>varchar</w:t>
+      </w:r>
+      <w:proofErr w:type="spellEnd"/>
+      <w:r>
+        <w:t xml:space="preserve">, </w:t>
+      </w:r>
+      <w:proofErr w:type="spellStart"/>
+      <w:r>
+        <w:t>user_name</w:t>
+      </w:r>
+      <w:proofErr w:type="spellEnd"/>
+      <w:r>
+        <w:t xml:space="preserve">: </w:t>
+      </w:r>
+      <w:proofErr w:type="spellStart"/>
+      <w:r>
+        <w:t>varchar</w:t>
+      </w:r>
+      <w:proofErr w:type="spellEnd"/>
+      <w:r>
+        <w:t xml:space="preserve">, </w:t>
+      </w:r>
+      <w:proofErr w:type="spellStart"/>
+      <w:r>
+        <w:t>password</w:t>
+      </w:r>
+      <w:proofErr w:type="spellEnd"/>
+      <w:r>
+        <w:t xml:space="preserve">: </w:t>
+      </w:r>
+      <w:proofErr w:type="spellStart"/>
+      <w:r>
+        <w:t>varchar</w:t>
+      </w:r>
+      <w:proofErr w:type="spellEnd"/>
+      <w:r>
+        <w:t xml:space="preserve">, </w:t>
+      </w:r>
+      <w:proofErr w:type="spellStart"/>
+      <w:r>
+        <w:t>address</w:t>
+      </w:r>
+      <w:proofErr w:type="spellEnd"/>
+      <w:r>
+        <w:t xml:space="preserve">: </w:t>
+      </w:r>
+      <w:proofErr w:type="spellStart"/>
+      <w:r>
+        <w:t>varchar</w:t>
+      </w:r>
+      <w:proofErr w:type="spellEnd"/>
+      <w:r>
+        <w:t xml:space="preserve">, </w:t>
+      </w:r>
+      <w:proofErr w:type="spellStart"/>
+      <w:r>
+        <w:t>phone_number</w:t>
+      </w:r>
+      <w:proofErr w:type="spellEnd"/>
+      <w:r>
+        <w:t xml:space="preserve">: </w:t>
+      </w:r>
+      <w:proofErr w:type="spellStart"/>
+      <w:r>
+        <w:t>varchar</w:t>
+      </w:r>
+      <w:proofErr w:type="spellEnd"/>
+      <w:r>
+        <w:t xml:space="preserve">, </w:t>
+      </w:r>
+      <w:proofErr w:type="spellStart"/>
+      <w:r>
+        <w:t>birthday</w:t>
+      </w:r>
+      <w:proofErr w:type="spellEnd"/>
+      <w:r>
+        <w:t xml:space="preserve">: </w:t>
+      </w:r>
+      <w:proofErr w:type="spellStart"/>
+      <w:r>
+        <w:t>date</w:t>
+      </w:r>
+      <w:proofErr w:type="spellEnd"/>
+      <w:r>
+        <w:t xml:space="preserve">,  </w:t>
+      </w:r>
+      <w:proofErr w:type="spellStart"/>
       <w:r>
         <w:rPr>
           <w:u w:val="dash"/>
         </w:rPr>
-        <w:t>role_id: int</w:t>
-      </w:r>
+        <w:t>role_id</w:t>
+      </w:r>
+      <w:proofErr w:type="spellEnd"/>
+      <w:r>
+        <w:rPr>
+          <w:u w:val="dash"/>
+        </w:rPr>
+        <w:t xml:space="preserve">: </w:t>
+      </w:r>
+      <w:proofErr w:type="spellStart"/>
+      <w:r>
+        <w:rPr>
+          <w:u w:val="dash"/>
+        </w:rPr>
+        <w:t>int</w:t>
+      </w:r>
+      <w:proofErr w:type="spellEnd"/>
       <w:r>
         <w:t xml:space="preserve">, </w:t>
       </w:r>
+      <w:proofErr w:type="spellStart"/>
       <w:r>
         <w:rPr>
           <w:u w:val="dash"/>
         </w:rPr>
-        <w:t>city_id: int</w:t>
-      </w:r>
+        <w:t>city_id</w:t>
+      </w:r>
+      <w:proofErr w:type="spellEnd"/>
+      <w:r>
+        <w:rPr>
+          <w:u w:val="dash"/>
+        </w:rPr>
+        <w:t xml:space="preserve">: </w:t>
+      </w:r>
+      <w:proofErr w:type="spellStart"/>
+      <w:r>
+        <w:rPr>
+          <w:u w:val="dash"/>
+        </w:rPr>
+        <w:t>int</w:t>
+      </w:r>
+      <w:proofErr w:type="spellEnd"/>
       <w:r>
         <w:t>)</w:t>
       </w:r>
@@ -358,17 +648,78 @@
           <w:numId w:val="1"/>
         </w:numPr>
       </w:pPr>
-      <w:r>
-        <w:t>Products(</w:t>
-      </w:r>
-      <w:r>
-        <w:rPr>
-          <w:u w:val="single"/>
-        </w:rPr>
-        <w:t>id: int</w:t>
-      </w:r>
-      <w:r>
-        <w:t>, name: varchar, unit_price: int, detail: varchar)</w:t>
+      <w:proofErr w:type="spellStart"/>
+      <w:r>
+        <w:t>Products</w:t>
+      </w:r>
+      <w:proofErr w:type="spellEnd"/>
+      <w:r>
+        <w:t>(</w:t>
+      </w:r>
+      <w:proofErr w:type="spellStart"/>
+      <w:r>
+        <w:rPr>
+          <w:u w:val="single"/>
+        </w:rPr>
+        <w:t>id</w:t>
+      </w:r>
+      <w:proofErr w:type="spellEnd"/>
+      <w:r>
+        <w:rPr>
+          <w:u w:val="single"/>
+        </w:rPr>
+        <w:t xml:space="preserve">: </w:t>
+      </w:r>
+      <w:proofErr w:type="spellStart"/>
+      <w:r>
+        <w:rPr>
+          <w:u w:val="single"/>
+        </w:rPr>
+        <w:t>int</w:t>
+      </w:r>
+      <w:proofErr w:type="spellEnd"/>
+      <w:r>
+        <w:t xml:space="preserve">, name: </w:t>
+      </w:r>
+      <w:proofErr w:type="spellStart"/>
+      <w:r>
+        <w:t>varchar</w:t>
+      </w:r>
+      <w:proofErr w:type="spellEnd"/>
+      <w:r>
+        <w:t xml:space="preserve">, </w:t>
+      </w:r>
+      <w:proofErr w:type="spellStart"/>
+      <w:r>
+        <w:t>unit_price</w:t>
+      </w:r>
+      <w:proofErr w:type="spellEnd"/>
+      <w:r>
+        <w:t xml:space="preserve">: </w:t>
+      </w:r>
+      <w:proofErr w:type="spellStart"/>
+      <w:r>
+        <w:t>int</w:t>
+      </w:r>
+      <w:proofErr w:type="spellEnd"/>
+      <w:r>
+        <w:t xml:space="preserve">, </w:t>
+      </w:r>
+      <w:proofErr w:type="spellStart"/>
+      <w:r>
+        <w:t>detail</w:t>
+      </w:r>
+      <w:proofErr w:type="spellEnd"/>
+      <w:r>
+        <w:t xml:space="preserve">: </w:t>
+      </w:r>
+      <w:proofErr w:type="spellStart"/>
+      <w:r>
+        <w:t>varchar</w:t>
+      </w:r>
+      <w:proofErr w:type="spellEnd"/>
+      <w:r>
+        <w:t>)</w:t>
       </w:r>
     </w:p>
     <w:p>
@@ -379,26 +730,188 @@
           <w:numId w:val="1"/>
         </w:numPr>
       </w:pPr>
-      <w:r>
-        <w:t>Stocks(</w:t>
-      </w:r>
-      <w:r>
-        <w:rPr>
-          <w:u w:val="single"/>
-        </w:rPr>
-        <w:t>id: int</w:t>
-      </w:r>
-      <w:r>
-        <w:t xml:space="preserve">, name: varchar, </w:t>
-      </w:r>
+      <w:proofErr w:type="spellStart"/>
+      <w:r>
+        <w:t>Stocks</w:t>
+      </w:r>
+      <w:proofErr w:type="spellEnd"/>
+      <w:r>
+        <w:t>(</w:t>
+      </w:r>
+      <w:proofErr w:type="spellStart"/>
+      <w:r>
+        <w:rPr>
+          <w:u w:val="single"/>
+        </w:rPr>
+        <w:t>id</w:t>
+      </w:r>
+      <w:proofErr w:type="spellEnd"/>
+      <w:r>
+        <w:rPr>
+          <w:u w:val="single"/>
+        </w:rPr>
+        <w:t xml:space="preserve">: </w:t>
+      </w:r>
+      <w:proofErr w:type="spellStart"/>
+      <w:r>
+        <w:rPr>
+          <w:u w:val="single"/>
+        </w:rPr>
+        <w:t>int</w:t>
+      </w:r>
+      <w:proofErr w:type="spellEnd"/>
+      <w:r>
+        <w:t xml:space="preserve">, name: </w:t>
+      </w:r>
+      <w:proofErr w:type="spellStart"/>
+      <w:r>
+        <w:t>varchar</w:t>
+      </w:r>
+      <w:proofErr w:type="spellEnd"/>
+      <w:r>
+        <w:t xml:space="preserve">, </w:t>
+      </w:r>
+      <w:proofErr w:type="spellStart"/>
       <w:r>
         <w:rPr>
           <w:u w:val="dash"/>
         </w:rPr>
-        <w:t>product_id: int</w:t>
-      </w:r>
-      <w:r>
-        <w:t>, quantity: int, unit_price: int)</w:t>
+        <w:t>product_id</w:t>
+      </w:r>
+      <w:proofErr w:type="spellEnd"/>
+      <w:r>
+        <w:rPr>
+          <w:u w:val="dash"/>
+        </w:rPr>
+        <w:t xml:space="preserve">: </w:t>
+      </w:r>
+      <w:proofErr w:type="spellStart"/>
+      <w:r>
+        <w:rPr>
+          <w:u w:val="dash"/>
+        </w:rPr>
+        <w:t>int</w:t>
+      </w:r>
+      <w:proofErr w:type="spellEnd"/>
+      <w:r>
+        <w:t xml:space="preserve">, </w:t>
+      </w:r>
+      <w:proofErr w:type="spellStart"/>
+      <w:r>
+        <w:t>quantity</w:t>
+      </w:r>
+      <w:proofErr w:type="spellEnd"/>
+      <w:r>
+        <w:t xml:space="preserve">: </w:t>
+      </w:r>
+      <w:bookmarkStart w:id="0" w:name="_GoBack"/>
+      <w:bookmarkEnd w:id="0"/>
+      <w:proofErr w:type="spellStart"/>
+      <w:r>
+        <w:t>int</w:t>
+      </w:r>
+      <w:proofErr w:type="spellEnd"/>
+      <w:r>
+        <w:t xml:space="preserve">, </w:t>
+      </w:r>
+      <w:proofErr w:type="spellStart"/>
+      <w:r>
+        <w:t>unit_price</w:t>
+      </w:r>
+      <w:proofErr w:type="spellEnd"/>
+      <w:r>
+        <w:t xml:space="preserve">: </w:t>
+      </w:r>
+      <w:proofErr w:type="spellStart"/>
+      <w:r>
+        <w:t>int</w:t>
+      </w:r>
+      <w:proofErr w:type="spellEnd"/>
+      <w:r>
+        <w:t>)</w:t>
+      </w:r>
+    </w:p>
+    <w:p>
+      <w:pPr>
+        <w:pStyle w:val="ListeParagraf"/>
+        <w:numPr>
+          <w:ilvl w:val="0"/>
+          <w:numId w:val="1"/>
+        </w:numPr>
+      </w:pPr>
+      <w:proofErr w:type="spellStart"/>
+      <w:r>
+        <w:t>Products_In_Stock</w:t>
+      </w:r>
+      <w:proofErr w:type="spellEnd"/>
+      <w:r>
+        <w:t>(</w:t>
+      </w:r>
+      <w:proofErr w:type="spellStart"/>
+      <w:r>
+        <w:rPr>
+          <w:u w:val="single"/>
+        </w:rPr>
+        <w:t>id</w:t>
+      </w:r>
+      <w:proofErr w:type="spellEnd"/>
+      <w:r>
+        <w:rPr>
+          <w:u w:val="single"/>
+        </w:rPr>
+        <w:t xml:space="preserve">: </w:t>
+      </w:r>
+      <w:proofErr w:type="spellStart"/>
+      <w:r>
+        <w:rPr>
+          <w:u w:val="single"/>
+        </w:rPr>
+        <w:t>int</w:t>
+      </w:r>
+      <w:proofErr w:type="spellEnd"/>
+      <w:r>
+        <w:t xml:space="preserve">, </w:t>
+      </w:r>
+      <w:proofErr w:type="spellStart"/>
+      <w:r>
+        <w:rPr>
+          <w:u w:val="dash"/>
+        </w:rPr>
+        <w:t>stock_id</w:t>
+      </w:r>
+      <w:proofErr w:type="spellEnd"/>
+      <w:r>
+        <w:rPr>
+          <w:u w:val="dash"/>
+        </w:rPr>
+        <w:t xml:space="preserve">: </w:t>
+      </w:r>
+      <w:proofErr w:type="spellStart"/>
+      <w:r>
+        <w:rPr>
+          <w:u w:val="dash"/>
+        </w:rPr>
+        <w:t>int</w:t>
+      </w:r>
+      <w:proofErr w:type="spellEnd"/>
+      <w:r>
+        <w:t xml:space="preserve">, </w:t>
+      </w:r>
+      <w:proofErr w:type="spellStart"/>
+      <w:r>
+        <w:t>serial</w:t>
+      </w:r>
+      <w:proofErr w:type="spellEnd"/>
+      <w:r>
+        <w:t xml:space="preserve">: </w:t>
+      </w:r>
+      <w:proofErr w:type="spellStart"/>
+      <w:r>
+        <w:t>int</w:t>
+      </w:r>
+      <w:proofErr w:type="spellEnd"/>
+      <w:r>
+        <w:t>)</w:t>
       </w:r>
     </w:p>
     <w:sectPr>

</xml_diff>

<commit_message>
created trigger on deleting a country
</commit_message>
<xml_diff>
--- a/doc/Proje.docx
+++ b/doc/Proje.docx
@@ -239,60 +239,117 @@
           <w:numId w:val="1"/>
         </w:numPr>
       </w:pPr>
-      <w:proofErr w:type="spellStart"/>
-      <w:r>
-        <w:t>Countries</w:t>
-      </w:r>
-      <w:proofErr w:type="spellEnd"/>
-      <w:r>
-        <w:t>(</w:t>
-      </w:r>
-      <w:proofErr w:type="spellStart"/>
+      <w:r>
+        <w:t>Countries(</w:t>
+      </w:r>
       <w:r>
         <w:rPr>
           <w:u w:val="single"/>
         </w:rPr>
-        <w:t>id</w:t>
-      </w:r>
-      <w:proofErr w:type="spellEnd"/>
+        <w:t>id: int</w:t>
+      </w:r>
+      <w:r>
+        <w:t>, name: varchar, code: int)</w:t>
+      </w:r>
+    </w:p>
+    <w:p>
+      <w:pPr>
+        <w:pStyle w:val="ListeParagraf"/>
+        <w:numPr>
+          <w:ilvl w:val="0"/>
+          <w:numId w:val="1"/>
+        </w:numPr>
+      </w:pPr>
+      <w:r>
+        <w:t>Cities(</w:t>
+      </w:r>
       <w:r>
         <w:rPr>
           <w:u w:val="single"/>
         </w:rPr>
-        <w:t xml:space="preserve">: </w:t>
-      </w:r>
-      <w:proofErr w:type="spellStart"/>
+        <w:t>id: int</w:t>
+      </w:r>
+      <w:r>
+        <w:t xml:space="preserve">, name: varchar, </w:t>
+      </w:r>
+      <w:r>
+        <w:rPr>
+          <w:u w:val="dash"/>
+        </w:rPr>
+        <w:t>country_i</w:t>
+      </w:r>
+      <w:r>
+        <w:rPr>
+          <w:u w:val="dash"/>
+        </w:rPr>
+        <w:t>d: int</w:t>
+      </w:r>
+      <w:r>
+        <w:t>)</w:t>
+      </w:r>
+    </w:p>
+    <w:p>
+      <w:pPr>
+        <w:pStyle w:val="ListeParagraf"/>
+        <w:numPr>
+          <w:ilvl w:val="0"/>
+          <w:numId w:val="1"/>
+        </w:numPr>
+      </w:pPr>
+      <w:r>
+        <w:t>Roles(</w:t>
+      </w:r>
       <w:r>
         <w:rPr>
           <w:u w:val="single"/>
         </w:rPr>
-        <w:t>int</w:t>
-      </w:r>
-      <w:proofErr w:type="spellEnd"/>
-      <w:r>
-        <w:t xml:space="preserve">, name: </w:t>
-      </w:r>
-      <w:proofErr w:type="spellStart"/>
-      <w:r>
-        <w:t>varchar</w:t>
-      </w:r>
-      <w:proofErr w:type="spellEnd"/>
+        <w:t>id: int</w:t>
+      </w:r>
+      <w:r>
+        <w:t>, role_name: varchar)</w:t>
+      </w:r>
+    </w:p>
+    <w:p>
+      <w:pPr>
+        <w:pStyle w:val="ListeParagraf"/>
+        <w:numPr>
+          <w:ilvl w:val="0"/>
+          <w:numId w:val="1"/>
+        </w:numPr>
+      </w:pPr>
+      <w:r>
+        <w:t>Users(</w:t>
+      </w:r>
+      <w:r>
+        <w:rPr>
+          <w:u w:val="single"/>
+        </w:rPr>
+        <w:t>id: int</w:t>
+      </w:r>
+      <w:r>
+        <w:t>, first_name: varchar, last_name: varchar, user_name: varchar, password: varchar, address: varchar, phone_number: varchar</w:t>
+      </w:r>
+      <w:r>
+        <w:t>, birthday: date</w:t>
+      </w:r>
+      <w:r>
+        <w:t xml:space="preserve">,  </w:t>
+      </w:r>
+      <w:r>
+        <w:rPr>
+          <w:u w:val="dash"/>
+        </w:rPr>
+        <w:t>role_id: int</w:t>
+      </w:r>
       <w:r>
         <w:t xml:space="preserve">, </w:t>
       </w:r>
-      <w:proofErr w:type="spellStart"/>
-      <w:r>
-        <w:t>code</w:t>
-      </w:r>
-      <w:proofErr w:type="spellEnd"/>
-      <w:r>
-        <w:t xml:space="preserve">: </w:t>
-      </w:r>
-      <w:proofErr w:type="spellStart"/>
-      <w:r>
-        <w:t>int</w:t>
-      </w:r>
-      <w:proofErr w:type="spellEnd"/>
+      <w:r>
+        <w:rPr>
+          <w:u w:val="dash"/>
+        </w:rPr>
+        <w:t>city_id: int</w:t>
+      </w:r>
       <w:r>
         <w:t>)</w:t>
       </w:r>
@@ -305,77 +362,77 @@
           <w:numId w:val="1"/>
         </w:numPr>
       </w:pPr>
-      <w:proofErr w:type="spellStart"/>
-      <w:r>
-        <w:t>Cities</w:t>
-      </w:r>
-      <w:proofErr w:type="spellEnd"/>
-      <w:r>
-        <w:t>(</w:t>
-      </w:r>
-      <w:proofErr w:type="spellStart"/>
+      <w:r>
+        <w:t>Products(</w:t>
+      </w:r>
       <w:r>
         <w:rPr>
           <w:u w:val="single"/>
         </w:rPr>
-        <w:t>id</w:t>
-      </w:r>
-      <w:proofErr w:type="spellEnd"/>
+        <w:t>id: int</w:t>
+      </w:r>
+      <w:r>
+        <w:t>, name: varchar, unit_price: int, detail: varchar)</w:t>
+      </w:r>
+    </w:p>
+    <w:p>
+      <w:pPr>
+        <w:pStyle w:val="ListeParagraf"/>
+        <w:numPr>
+          <w:ilvl w:val="0"/>
+          <w:numId w:val="1"/>
+        </w:numPr>
+      </w:pPr>
+      <w:r>
+        <w:t>Stocks(</w:t>
+      </w:r>
       <w:r>
         <w:rPr>
           <w:u w:val="single"/>
         </w:rPr>
-        <w:t xml:space="preserve">: </w:t>
-      </w:r>
-      <w:proofErr w:type="spellStart"/>
+        <w:t>id: int</w:t>
+      </w:r>
+      <w:r>
+        <w:t xml:space="preserve">, name: varchar, </w:t>
+      </w:r>
+      <w:r>
+        <w:rPr>
+          <w:u w:val="dash"/>
+        </w:rPr>
+        <w:t>product_id: int</w:t>
+      </w:r>
+      <w:r>
+        <w:t>, quantity: int, unit_price: int)</w:t>
+      </w:r>
+    </w:p>
+    <w:p>
+      <w:pPr>
+        <w:pStyle w:val="ListeParagraf"/>
+        <w:numPr>
+          <w:ilvl w:val="0"/>
+          <w:numId w:val="1"/>
+        </w:numPr>
+      </w:pPr>
+      <w:r>
+        <w:t>Products_In_Stock(</w:t>
+      </w:r>
       <w:r>
         <w:rPr>
           <w:u w:val="single"/>
         </w:rPr>
-        <w:t>int</w:t>
-      </w:r>
-      <w:proofErr w:type="spellEnd"/>
-      <w:r>
-        <w:t xml:space="preserve">, name: </w:t>
-      </w:r>
-      <w:proofErr w:type="spellStart"/>
-      <w:r>
-        <w:t>varchar</w:t>
-      </w:r>
-      <w:proofErr w:type="spellEnd"/>
+        <w:t>id: int</w:t>
+      </w:r>
       <w:r>
         <w:t xml:space="preserve">, </w:t>
       </w:r>
-      <w:proofErr w:type="spellStart"/>
       <w:r>
         <w:rPr>
           <w:u w:val="dash"/>
         </w:rPr>
-        <w:t>country_i</w:t>
-      </w:r>
-      <w:r>
-        <w:rPr>
-          <w:u w:val="dash"/>
-        </w:rPr>
-        <w:t>d</w:t>
-      </w:r>
-      <w:proofErr w:type="spellEnd"/>
-      <w:r>
-        <w:rPr>
-          <w:u w:val="dash"/>
-        </w:rPr>
-        <w:t xml:space="preserve">: </w:t>
-      </w:r>
-      <w:proofErr w:type="spellStart"/>
-      <w:r>
-        <w:rPr>
-          <w:u w:val="dash"/>
-        </w:rPr>
-        <w:t>int</w:t>
-      </w:r>
-      <w:proofErr w:type="spellEnd"/>
-      <w:r>
-        <w:t>)</w:t>
+        <w:t>stock_id: int</w:t>
+      </w:r>
+      <w:r>
+        <w:t>, serial: int)</w:t>
       </w:r>
     </w:p>
     <w:p>
@@ -386,530 +443,11 @@
           <w:numId w:val="1"/>
         </w:numPr>
       </w:pPr>
-      <w:proofErr w:type="spellStart"/>
-      <w:r>
-        <w:t>Roles</w:t>
-      </w:r>
-      <w:proofErr w:type="spellEnd"/>
-      <w:r>
-        <w:t>(</w:t>
-      </w:r>
-      <w:proofErr w:type="spellStart"/>
-      <w:r>
-        <w:rPr>
-          <w:u w:val="single"/>
-        </w:rPr>
-        <w:t>id</w:t>
-      </w:r>
-      <w:proofErr w:type="spellEnd"/>
-      <w:r>
-        <w:rPr>
-          <w:u w:val="single"/>
-        </w:rPr>
-        <w:t xml:space="preserve">: </w:t>
-      </w:r>
-      <w:proofErr w:type="spellStart"/>
-      <w:r>
-        <w:rPr>
-          <w:u w:val="single"/>
-        </w:rPr>
-        <w:t>int</w:t>
-      </w:r>
-      <w:proofErr w:type="spellEnd"/>
-      <w:r>
-        <w:t xml:space="preserve">, </w:t>
-      </w:r>
-      <w:proofErr w:type="spellStart"/>
-      <w:r>
-        <w:t>role_name</w:t>
-      </w:r>
-      <w:proofErr w:type="spellEnd"/>
-      <w:r>
-        <w:t xml:space="preserve">: </w:t>
-      </w:r>
-      <w:proofErr w:type="spellStart"/>
-      <w:r>
-        <w:t>varchar</w:t>
-      </w:r>
-      <w:proofErr w:type="spellEnd"/>
-      <w:r>
-        <w:t>)</w:t>
-      </w:r>
-    </w:p>
-    <w:p>
-      <w:pPr>
-        <w:pStyle w:val="ListeParagraf"/>
-        <w:numPr>
-          <w:ilvl w:val="0"/>
-          <w:numId w:val="1"/>
-        </w:numPr>
-      </w:pPr>
-      <w:proofErr w:type="spellStart"/>
-      <w:r>
-        <w:t>Users</w:t>
-      </w:r>
-      <w:proofErr w:type="spellEnd"/>
-      <w:r>
-        <w:t>(</w:t>
-      </w:r>
-      <w:proofErr w:type="spellStart"/>
-      <w:r>
-        <w:rPr>
-          <w:u w:val="single"/>
-        </w:rPr>
-        <w:t>id</w:t>
-      </w:r>
-      <w:proofErr w:type="spellEnd"/>
-      <w:r>
-        <w:rPr>
-          <w:u w:val="single"/>
-        </w:rPr>
-        <w:t xml:space="preserve">: </w:t>
-      </w:r>
-      <w:proofErr w:type="spellStart"/>
-      <w:r>
-        <w:rPr>
-          <w:u w:val="single"/>
-        </w:rPr>
-        <w:t>int</w:t>
-      </w:r>
-      <w:proofErr w:type="spellEnd"/>
-      <w:r>
-        <w:t xml:space="preserve">, </w:t>
-      </w:r>
-      <w:proofErr w:type="spellStart"/>
-      <w:r>
-        <w:t>first_name</w:t>
-      </w:r>
-      <w:proofErr w:type="spellEnd"/>
-      <w:r>
-        <w:t xml:space="preserve">: </w:t>
-      </w:r>
-      <w:proofErr w:type="spellStart"/>
-      <w:r>
-        <w:t>varchar</w:t>
-      </w:r>
-      <w:proofErr w:type="spellEnd"/>
-      <w:r>
-        <w:t xml:space="preserve">, </w:t>
-      </w:r>
-      <w:proofErr w:type="spellStart"/>
-      <w:r>
-        <w:t>last_name</w:t>
-      </w:r>
-      <w:proofErr w:type="spellEnd"/>
-      <w:r>
-        <w:t xml:space="preserve">: </w:t>
-      </w:r>
-      <w:proofErr w:type="spellStart"/>
-      <w:r>
-        <w:t>varchar</w:t>
-      </w:r>
-      <w:proofErr w:type="spellEnd"/>
-      <w:r>
-        <w:t xml:space="preserve">, </w:t>
-      </w:r>
-      <w:proofErr w:type="spellStart"/>
-      <w:r>
-        <w:t>user_name</w:t>
-      </w:r>
-      <w:proofErr w:type="spellEnd"/>
-      <w:r>
-        <w:t xml:space="preserve">: </w:t>
-      </w:r>
-      <w:proofErr w:type="spellStart"/>
-      <w:r>
-        <w:t>varchar</w:t>
-      </w:r>
-      <w:proofErr w:type="spellEnd"/>
-      <w:r>
-        <w:t xml:space="preserve">, </w:t>
-      </w:r>
-      <w:proofErr w:type="spellStart"/>
-      <w:r>
-        <w:t>password</w:t>
-      </w:r>
-      <w:proofErr w:type="spellEnd"/>
-      <w:r>
-        <w:t xml:space="preserve">: </w:t>
-      </w:r>
-      <w:proofErr w:type="spellStart"/>
-      <w:r>
-        <w:t>varchar</w:t>
-      </w:r>
-      <w:proofErr w:type="spellEnd"/>
-      <w:r>
-        <w:t xml:space="preserve">, </w:t>
-      </w:r>
-      <w:proofErr w:type="spellStart"/>
-      <w:r>
-        <w:t>address</w:t>
-      </w:r>
-      <w:proofErr w:type="spellEnd"/>
-      <w:r>
-        <w:t xml:space="preserve">: </w:t>
-      </w:r>
-      <w:proofErr w:type="spellStart"/>
-      <w:r>
-        <w:t>varchar</w:t>
-      </w:r>
-      <w:proofErr w:type="spellEnd"/>
-      <w:r>
-        <w:t xml:space="preserve">, </w:t>
-      </w:r>
-      <w:proofErr w:type="spellStart"/>
-      <w:r>
-        <w:t>phone_number</w:t>
-      </w:r>
-      <w:proofErr w:type="spellEnd"/>
-      <w:r>
-        <w:t xml:space="preserve">: </w:t>
-      </w:r>
-      <w:proofErr w:type="spellStart"/>
-      <w:r>
-        <w:t>varchar</w:t>
-      </w:r>
-      <w:proofErr w:type="spellEnd"/>
-      <w:r>
-        <w:t xml:space="preserve">, </w:t>
-      </w:r>
-      <w:proofErr w:type="spellStart"/>
-      <w:r>
-        <w:t>birthday</w:t>
-      </w:r>
-      <w:proofErr w:type="spellEnd"/>
-      <w:r>
-        <w:t xml:space="preserve">: </w:t>
-      </w:r>
-      <w:proofErr w:type="spellStart"/>
-      <w:r>
-        <w:t>date</w:t>
-      </w:r>
-      <w:proofErr w:type="spellEnd"/>
-      <w:r>
-        <w:t xml:space="preserve">,  </w:t>
-      </w:r>
-      <w:proofErr w:type="spellStart"/>
-      <w:r>
-        <w:rPr>
-          <w:u w:val="dash"/>
-        </w:rPr>
-        <w:t>role_id</w:t>
-      </w:r>
-      <w:proofErr w:type="spellEnd"/>
-      <w:r>
-        <w:rPr>
-          <w:u w:val="dash"/>
-        </w:rPr>
-        <w:t xml:space="preserve">: </w:t>
-      </w:r>
-      <w:proofErr w:type="spellStart"/>
-      <w:r>
-        <w:rPr>
-          <w:u w:val="dash"/>
-        </w:rPr>
-        <w:t>int</w:t>
-      </w:r>
-      <w:proofErr w:type="spellEnd"/>
-      <w:r>
-        <w:t xml:space="preserve">, </w:t>
-      </w:r>
-      <w:proofErr w:type="spellStart"/>
-      <w:r>
-        <w:rPr>
-          <w:u w:val="dash"/>
-        </w:rPr>
-        <w:t>city_id</w:t>
-      </w:r>
-      <w:proofErr w:type="spellEnd"/>
-      <w:r>
-        <w:rPr>
-          <w:u w:val="dash"/>
-        </w:rPr>
-        <w:t xml:space="preserve">: </w:t>
-      </w:r>
-      <w:proofErr w:type="spellStart"/>
-      <w:r>
-        <w:rPr>
-          <w:u w:val="dash"/>
-        </w:rPr>
-        <w:t>int</w:t>
-      </w:r>
-      <w:proofErr w:type="spellEnd"/>
-      <w:r>
-        <w:t>)</w:t>
-      </w:r>
-    </w:p>
-    <w:p>
-      <w:pPr>
-        <w:pStyle w:val="ListeParagraf"/>
-        <w:numPr>
-          <w:ilvl w:val="0"/>
-          <w:numId w:val="1"/>
-        </w:numPr>
-      </w:pPr>
-      <w:proofErr w:type="spellStart"/>
-      <w:r>
-        <w:t>Products</w:t>
-      </w:r>
-      <w:proofErr w:type="spellEnd"/>
-      <w:r>
-        <w:t>(</w:t>
-      </w:r>
-      <w:proofErr w:type="spellStart"/>
-      <w:r>
-        <w:rPr>
-          <w:u w:val="single"/>
-        </w:rPr>
-        <w:t>id</w:t>
-      </w:r>
-      <w:proofErr w:type="spellEnd"/>
-      <w:r>
-        <w:rPr>
-          <w:u w:val="single"/>
-        </w:rPr>
-        <w:t xml:space="preserve">: </w:t>
-      </w:r>
-      <w:proofErr w:type="spellStart"/>
-      <w:r>
-        <w:rPr>
-          <w:u w:val="single"/>
-        </w:rPr>
-        <w:t>int</w:t>
-      </w:r>
-      <w:proofErr w:type="spellEnd"/>
-      <w:r>
-        <w:t xml:space="preserve">, name: </w:t>
-      </w:r>
-      <w:proofErr w:type="spellStart"/>
-      <w:r>
-        <w:t>varchar</w:t>
-      </w:r>
-      <w:proofErr w:type="spellEnd"/>
-      <w:r>
-        <w:t xml:space="preserve">, </w:t>
-      </w:r>
-      <w:proofErr w:type="spellStart"/>
-      <w:r>
-        <w:t>unit_price</w:t>
-      </w:r>
-      <w:proofErr w:type="spellEnd"/>
-      <w:r>
-        <w:t xml:space="preserve">: </w:t>
-      </w:r>
-      <w:proofErr w:type="spellStart"/>
-      <w:r>
-        <w:t>int</w:t>
-      </w:r>
-      <w:proofErr w:type="spellEnd"/>
-      <w:r>
-        <w:t xml:space="preserve">, </w:t>
-      </w:r>
-      <w:proofErr w:type="spellStart"/>
-      <w:r>
-        <w:t>detail</w:t>
-      </w:r>
-      <w:proofErr w:type="spellEnd"/>
-      <w:r>
-        <w:t xml:space="preserve">: </w:t>
-      </w:r>
-      <w:proofErr w:type="spellStart"/>
-      <w:r>
-        <w:t>varchar</w:t>
-      </w:r>
-      <w:proofErr w:type="spellEnd"/>
-      <w:r>
-        <w:t>)</w:t>
-      </w:r>
-    </w:p>
-    <w:p>
-      <w:pPr>
-        <w:pStyle w:val="ListeParagraf"/>
-        <w:numPr>
-          <w:ilvl w:val="0"/>
-          <w:numId w:val="1"/>
-        </w:numPr>
-      </w:pPr>
-      <w:proofErr w:type="spellStart"/>
-      <w:r>
-        <w:t>Stocks</w:t>
-      </w:r>
-      <w:proofErr w:type="spellEnd"/>
-      <w:r>
-        <w:t>(</w:t>
-      </w:r>
-      <w:proofErr w:type="spellStart"/>
-      <w:r>
-        <w:rPr>
-          <w:u w:val="single"/>
-        </w:rPr>
-        <w:t>id</w:t>
-      </w:r>
-      <w:proofErr w:type="spellEnd"/>
-      <w:r>
-        <w:rPr>
-          <w:u w:val="single"/>
-        </w:rPr>
-        <w:t xml:space="preserve">: </w:t>
-      </w:r>
-      <w:proofErr w:type="spellStart"/>
-      <w:r>
-        <w:rPr>
-          <w:u w:val="single"/>
-        </w:rPr>
-        <w:t>int</w:t>
-      </w:r>
-      <w:proofErr w:type="spellEnd"/>
-      <w:r>
-        <w:t xml:space="preserve">, name: </w:t>
-      </w:r>
-      <w:proofErr w:type="spellStart"/>
-      <w:r>
-        <w:t>varchar</w:t>
-      </w:r>
-      <w:proofErr w:type="spellEnd"/>
-      <w:r>
-        <w:t xml:space="preserve">, </w:t>
-      </w:r>
-      <w:proofErr w:type="spellStart"/>
-      <w:r>
-        <w:rPr>
-          <w:u w:val="dash"/>
-        </w:rPr>
-        <w:t>product_id</w:t>
-      </w:r>
-      <w:proofErr w:type="spellEnd"/>
-      <w:r>
-        <w:rPr>
-          <w:u w:val="dash"/>
-        </w:rPr>
-        <w:t xml:space="preserve">: </w:t>
-      </w:r>
-      <w:proofErr w:type="spellStart"/>
-      <w:r>
-        <w:rPr>
-          <w:u w:val="dash"/>
-        </w:rPr>
-        <w:t>int</w:t>
-      </w:r>
-      <w:proofErr w:type="spellEnd"/>
-      <w:r>
-        <w:t xml:space="preserve">, </w:t>
-      </w:r>
-      <w:proofErr w:type="spellStart"/>
-      <w:r>
-        <w:t>quantity</w:t>
-      </w:r>
-      <w:proofErr w:type="spellEnd"/>
-      <w:r>
-        <w:t xml:space="preserve">: </w:t>
+      <w:r>
+        <w:t>Country_Archive(id: integer, name: varchar, code: int</w:t>
       </w:r>
       <w:bookmarkStart w:id="0" w:name="_GoBack"/>
       <w:bookmarkEnd w:id="0"/>
-      <w:proofErr w:type="spellStart"/>
-      <w:r>
-        <w:t>int</w:t>
-      </w:r>
-      <w:proofErr w:type="spellEnd"/>
-      <w:r>
-        <w:t xml:space="preserve">, </w:t>
-      </w:r>
-      <w:proofErr w:type="spellStart"/>
-      <w:r>
-        <w:t>unit_price</w:t>
-      </w:r>
-      <w:proofErr w:type="spellEnd"/>
-      <w:r>
-        <w:t xml:space="preserve">: </w:t>
-      </w:r>
-      <w:proofErr w:type="spellStart"/>
-      <w:r>
-        <w:t>int</w:t>
-      </w:r>
-      <w:proofErr w:type="spellEnd"/>
-      <w:r>
-        <w:t>)</w:t>
-      </w:r>
-    </w:p>
-    <w:p>
-      <w:pPr>
-        <w:pStyle w:val="ListeParagraf"/>
-        <w:numPr>
-          <w:ilvl w:val="0"/>
-          <w:numId w:val="1"/>
-        </w:numPr>
-      </w:pPr>
-      <w:proofErr w:type="spellStart"/>
-      <w:r>
-        <w:t>Products_In_Stock</w:t>
-      </w:r>
-      <w:proofErr w:type="spellEnd"/>
-      <w:r>
-        <w:t>(</w:t>
-      </w:r>
-      <w:proofErr w:type="spellStart"/>
-      <w:r>
-        <w:rPr>
-          <w:u w:val="single"/>
-        </w:rPr>
-        <w:t>id</w:t>
-      </w:r>
-      <w:proofErr w:type="spellEnd"/>
-      <w:r>
-        <w:rPr>
-          <w:u w:val="single"/>
-        </w:rPr>
-        <w:t xml:space="preserve">: </w:t>
-      </w:r>
-      <w:proofErr w:type="spellStart"/>
-      <w:r>
-        <w:rPr>
-          <w:u w:val="single"/>
-        </w:rPr>
-        <w:t>int</w:t>
-      </w:r>
-      <w:proofErr w:type="spellEnd"/>
-      <w:r>
-        <w:t xml:space="preserve">, </w:t>
-      </w:r>
-      <w:proofErr w:type="spellStart"/>
-      <w:r>
-        <w:rPr>
-          <w:u w:val="dash"/>
-        </w:rPr>
-        <w:t>stock_id</w:t>
-      </w:r>
-      <w:proofErr w:type="spellEnd"/>
-      <w:r>
-        <w:rPr>
-          <w:u w:val="dash"/>
-        </w:rPr>
-        <w:t xml:space="preserve">: </w:t>
-      </w:r>
-      <w:proofErr w:type="spellStart"/>
-      <w:r>
-        <w:rPr>
-          <w:u w:val="dash"/>
-        </w:rPr>
-        <w:t>int</w:t>
-      </w:r>
-      <w:proofErr w:type="spellEnd"/>
-      <w:r>
-        <w:t xml:space="preserve">, </w:t>
-      </w:r>
-      <w:proofErr w:type="spellStart"/>
-      <w:r>
-        <w:t>serial</w:t>
-      </w:r>
-      <w:proofErr w:type="spellEnd"/>
-      <w:r>
-        <w:t xml:space="preserve">: </w:t>
-      </w:r>
-      <w:proofErr w:type="spellStart"/>
-      <w:r>
-        <w:t>int</w:t>
-      </w:r>
-      <w:proofErr w:type="spellEnd"/>
       <w:r>
         <w:t>)</w:t>
       </w:r>

</xml_diff>